<commit_message>
Updated instructions for MS Word -> Markdown conversion
</commit_message>
<xml_diff>
--- a/ConvertingWordDocumentsIntoMarkdown.docx
+++ b/ConvertingWordDocumentsIntoMarkdown.docx
@@ -1,6 +1,6 @@
 
 <file path=word/document.xml><?xml version="1.0" encoding="utf-8"?>
-<w:document xmlns:wpc="http://schemas.microsoft.com/office/word/2010/wordprocessingCanvas" xmlns:mo="http://schemas.microsoft.com/office/mac/office/2008/main" xmlns:mc="http://schemas.openxmlformats.org/markup-compatibility/2006" xmlns:mv="urn:schemas-microsoft-com:mac:vml" xmlns:o="urn:schemas-microsoft-com:office:office" xmlns:r="http://schemas.openxmlformats.org/officeDocument/2006/relationships" xmlns:m="http://schemas.openxmlformats.org/officeDocument/2006/math" xmlns:v="urn:schemas-microsoft-com:vml" xmlns:wp14="http://schemas.microsoft.com/office/word/2010/wordprocessingDrawing" xmlns:wp="http://schemas.openxmlformats.org/drawingml/2006/wordprocessingDrawing" xmlns:w10="urn:schemas-microsoft-com:office:word" xmlns:w="http://schemas.openxmlformats.org/wordprocessingml/2006/main" xmlns:w14="http://schemas.microsoft.com/office/word/2010/wordml" xmlns:w15="http://schemas.microsoft.com/office/word/2012/wordml" xmlns:wpg="http://schemas.microsoft.com/office/word/2010/wordprocessingGroup" xmlns:wpi="http://schemas.microsoft.com/office/word/2010/wordprocessingInk" xmlns:wne="http://schemas.microsoft.com/office/word/2006/wordml" xmlns:wps="http://schemas.microsoft.com/office/word/2010/wordprocessingShape" mc:Ignorable="w14 w15 wp14">
+<w:document xmlns:wpc="http://schemas.microsoft.com/office/word/2010/wordprocessingCanvas" xmlns:cx="http://schemas.microsoft.com/office/drawing/2014/chartex" xmlns:cx1="http://schemas.microsoft.com/office/drawing/2015/9/8/chartex" xmlns:cx2="http://schemas.microsoft.com/office/drawing/2015/10/21/chartex" xmlns:cx3="http://schemas.microsoft.com/office/drawing/2016/5/9/chartex" xmlns:cx4="http://schemas.microsoft.com/office/drawing/2016/5/10/chartex" xmlns:cx5="http://schemas.microsoft.com/office/drawing/2016/5/11/chartex" xmlns:cx6="http://schemas.microsoft.com/office/drawing/2016/5/12/chartex" xmlns:cx7="http://schemas.microsoft.com/office/drawing/2016/5/13/chartex" xmlns:cx8="http://schemas.microsoft.com/office/drawing/2016/5/14/chartex" xmlns:mc="http://schemas.openxmlformats.org/markup-compatibility/2006" xmlns:aink="http://schemas.microsoft.com/office/drawing/2016/ink" xmlns:am3d="http://schemas.microsoft.com/office/drawing/2017/model3d" xmlns:o="urn:schemas-microsoft-com:office:office" xmlns:r="http://schemas.openxmlformats.org/officeDocument/2006/relationships" xmlns:m="http://schemas.openxmlformats.org/officeDocument/2006/math" xmlns:v="urn:schemas-microsoft-com:vml" xmlns:wp14="http://schemas.microsoft.com/office/word/2010/wordprocessingDrawing" xmlns:wp="http://schemas.openxmlformats.org/drawingml/2006/wordprocessingDrawing" xmlns:w10="urn:schemas-microsoft-com:office:word" xmlns:w="http://schemas.openxmlformats.org/wordprocessingml/2006/main" xmlns:w14="http://schemas.microsoft.com/office/word/2010/wordml" xmlns:w15="http://schemas.microsoft.com/office/word/2012/wordml" xmlns:w16cid="http://schemas.microsoft.com/office/word/2016/wordml/cid" xmlns:w16se="http://schemas.microsoft.com/office/word/2015/wordml/symex" xmlns:wpg="http://schemas.microsoft.com/office/word/2010/wordprocessingGroup" xmlns:wpi="http://schemas.microsoft.com/office/word/2010/wordprocessingInk" xmlns:wne="http://schemas.microsoft.com/office/word/2006/wordml" xmlns:wps="http://schemas.microsoft.com/office/word/2010/wordprocessingShape" mc:Ignorable="w14 w15 w16se w16cid wp14">
   <w:body>
     <w:p>
       <w:pPr>
@@ -33,7 +33,27 @@
         <w:rPr>
           <w:lang w:val="en-AU"/>
         </w:rPr>
-        <w:t>This documented shows how to take a word document and convert it into GitHub Markdown.</w:t>
+        <w:t xml:space="preserve">This documented shows how to take a word document and convert it into </w:t>
+      </w:r>
+      <w:proofErr w:type="spellStart"/>
+      <w:r>
+        <w:rPr>
+          <w:lang w:val="en-AU"/>
+        </w:rPr>
+        <w:t>Pandoc</w:t>
+      </w:r>
+      <w:proofErr w:type="spellEnd"/>
+      <w:r>
+        <w:rPr>
+          <w:lang w:val="en-AU"/>
+        </w:rPr>
+        <w:t xml:space="preserve"> flavoured</w:t>
+      </w:r>
+      <w:r>
+        <w:rPr>
+          <w:lang w:val="en-AU"/>
+        </w:rPr>
+        <w:t xml:space="preserve"> Markdown.</w:t>
       </w:r>
     </w:p>
     <w:p>
@@ -85,21 +105,7 @@
         <w:rPr>
           <w:lang w:val="en-AU"/>
         </w:rPr>
-        <w:t xml:space="preserve">that is maintained inside MS Word (or Google docs </w:t>
-      </w:r>
-      <w:proofErr w:type="spellStart"/>
-      <w:r>
-        <w:rPr>
-          <w:lang w:val="en-AU"/>
-        </w:rPr>
-        <w:t>etc</w:t>
-      </w:r>
-      <w:proofErr w:type="spellEnd"/>
-      <w:r>
-        <w:rPr>
-          <w:lang w:val="en-AU"/>
-        </w:rPr>
-        <w:t>).</w:t>
+        <w:t>that is maintained inside MS Word (or Google docs etc).</w:t>
       </w:r>
     </w:p>
     <w:p>
@@ -217,14 +223,24 @@
         </w:rPr>
         <w:t xml:space="preserve">You need to have </w:t>
       </w:r>
-      <w:proofErr w:type="spellStart"/>
-      <w:r>
-        <w:rPr>
-          <w:lang w:val="en-AU"/>
-        </w:rPr>
-        <w:t>pandoc</w:t>
-      </w:r>
-      <w:proofErr w:type="spellEnd"/>
+      <w:hyperlink r:id="rId7" w:history="1">
+        <w:proofErr w:type="spellStart"/>
+        <w:r>
+          <w:rPr>
+            <w:rStyle w:val="Hyperlink"/>
+            <w:lang w:val="en-AU"/>
+          </w:rPr>
+          <w:t>P</w:t>
+        </w:r>
+        <w:r>
+          <w:rPr>
+            <w:rStyle w:val="Hyperlink"/>
+            <w:lang w:val="en-AU"/>
+          </w:rPr>
+          <w:t>andoc</w:t>
+        </w:r>
+        <w:proofErr w:type="spellEnd"/>
+      </w:hyperlink>
       <w:r>
         <w:rPr>
           <w:lang w:val="en-AU"/>
@@ -249,28 +265,18 @@
         <w:rPr>
           <w:lang w:val="en-AU"/>
         </w:rPr>
-        <w:t>The process is can be pictured like this.</w:t>
-      </w:r>
-    </w:p>
-    <w:p>
-      <w:pPr>
-        <w:rPr>
-          <w:lang w:val="en-AU"/>
-        </w:rPr>
-      </w:pPr>
-    </w:p>
-    <w:p>
-      <w:pPr>
-        <w:rPr>
-          <w:lang w:val="en-AU"/>
-        </w:rPr>
-      </w:pPr>
-    </w:p>
-    <w:p>
-      <w:pPr>
-        <w:rPr>
-          <w:lang w:val="en-AU"/>
-        </w:rPr>
+        <w:t xml:space="preserve">The process is can be pictured </w:t>
+      </w:r>
+      <w:r>
+        <w:rPr>
+          <w:lang w:val="en-AU"/>
+        </w:rPr>
+        <w:t>as follows:</w:t>
+      </w:r>
+    </w:p>
+    <w:p>
+      <w:pPr>
+        <w:keepNext/>
       </w:pPr>
       <w:r>
         <w:rPr>
@@ -278,74 +284,129 @@
           <w:lang w:eastAsia="en-GB"/>
         </w:rPr>
         <w:drawing>
-          <wp:inline distT="0" distB="0" distL="0" distR="0" wp14:anchorId="63BE74E7" wp14:editId="1C97A25A">
+          <wp:inline distT="0" distB="0" distL="0" distR="0" wp14:anchorId="63BE74E7" wp14:editId="507B6D58">
             <wp:extent cx="5486400" cy="3200400"/>
-            <wp:effectExtent l="0" t="0" r="50800" b="0"/>
+            <wp:effectExtent l="0" t="0" r="25400" b="0"/>
             <wp:docPr id="1" name="Diagram 1"/>
             <wp:cNvGraphicFramePr/>
             <a:graphic xmlns:a="http://schemas.openxmlformats.org/drawingml/2006/main">
               <a:graphicData uri="http://schemas.openxmlformats.org/drawingml/2006/diagram">
-                <dgm:relIds xmlns:dgm="http://schemas.openxmlformats.org/drawingml/2006/diagram" xmlns:r="http://schemas.openxmlformats.org/officeDocument/2006/relationships" r:dm="rId5" r:lo="rId6" r:qs="rId7" r:cs="rId8"/>
+                <dgm:relIds xmlns:dgm="http://schemas.openxmlformats.org/drawingml/2006/diagram" xmlns:r="http://schemas.openxmlformats.org/officeDocument/2006/relationships" r:dm="rId8" r:lo="rId9" r:qs="rId10" r:cs="rId11"/>
               </a:graphicData>
             </a:graphic>
           </wp:inline>
         </w:drawing>
       </w:r>
-    </w:p>
-    <w:p>
-      <w:pPr>
-        <w:rPr>
-          <w:lang w:val="en-AU"/>
-        </w:rPr>
-      </w:pPr>
-    </w:p>
-    <w:p>
-      <w:pPr>
-        <w:rPr>
-          <w:lang w:val="en-AU"/>
-        </w:rPr>
-      </w:pPr>
-    </w:p>
-    <w:p>
-      <w:pPr>
-        <w:rPr>
-          <w:lang w:val="en-AU"/>
-        </w:rPr>
-      </w:pPr>
-      <w:r>
-        <w:rPr>
-          <w:lang w:val="en-AU"/>
-        </w:rPr>
-        <w:t>From the command line</w:t>
-      </w:r>
       <w:bookmarkStart w:id="0" w:name="_GoBack"/>
       <w:bookmarkEnd w:id="0"/>
     </w:p>
     <w:p>
       <w:pPr>
-        <w:pStyle w:val="Quote"/>
-        <w:rPr>
-          <w:lang w:val="en-AU"/>
-        </w:rPr>
-      </w:pPr>
+        <w:pStyle w:val="Caption"/>
+        <w:ind w:left="2880"/>
+        <w:rPr>
+          <w:lang w:val="en-AU"/>
+        </w:rPr>
+      </w:pPr>
+      <w:r>
+        <w:t xml:space="preserve">Figure </w:t>
+      </w:r>
+      <w:fldSimple w:instr=" SEQ Figure \* ARABIC ">
+        <w:r>
+          <w:rPr>
+            <w:noProof/>
+          </w:rPr>
+          <w:t>1</w:t>
+        </w:r>
+      </w:fldSimple>
+      <w:r>
+        <w:t xml:space="preserve">: </w:t>
+      </w:r>
       <w:proofErr w:type="spellStart"/>
       <w:r>
-        <w:rPr>
-          <w:lang w:val="en-AU"/>
-        </w:rPr>
-        <w:lastRenderedPageBreak/>
+        <w:t>Pandoc</w:t>
+      </w:r>
+      <w:proofErr w:type="spellEnd"/>
+      <w:r>
+        <w:t xml:space="preserve"> Workflow</w:t>
+      </w:r>
+    </w:p>
+    <w:p>
+      <w:pPr>
+        <w:rPr>
+          <w:lang w:val="en-AU"/>
+        </w:rPr>
+      </w:pPr>
+    </w:p>
+    <w:p>
+      <w:pPr>
+        <w:rPr>
+          <w:lang w:val="en-AU"/>
+        </w:rPr>
+      </w:pPr>
+      <w:r>
+        <w:rPr>
+          <w:lang w:val="en-AU"/>
+        </w:rPr>
+        <w:t xml:space="preserve">Export the content with the following command </w:t>
+      </w:r>
+    </w:p>
+    <w:p>
+      <w:pPr>
+        <w:rPr>
+          <w:lang w:val="en-AU"/>
+        </w:rPr>
+      </w:pPr>
+    </w:p>
+    <w:p>
+      <w:pPr>
+        <w:pStyle w:val="HTMLPreformatted"/>
+        <w:ind w:left="720"/>
+        <w:rPr>
+          <w:sz w:val="28"/>
+          <w:szCs w:val="28"/>
+          <w:lang w:val="en-AU"/>
+        </w:rPr>
+      </w:pPr>
+      <w:proofErr w:type="spellStart"/>
+      <w:r>
+        <w:rPr>
+          <w:sz w:val="28"/>
+          <w:szCs w:val="28"/>
+          <w:lang w:val="en-AU"/>
+        </w:rPr>
         <w:t>pandoc</w:t>
       </w:r>
       <w:proofErr w:type="spellEnd"/>
       <w:r>
         <w:rPr>
-          <w:lang w:val="en-AU"/>
-        </w:rPr>
-        <w:t xml:space="preserve"> –f </w:t>
+          <w:sz w:val="28"/>
+          <w:szCs w:val="28"/>
+          <w:lang w:val="en-AU"/>
+        </w:rPr>
+        <w:t xml:space="preserve"> </w:t>
+      </w:r>
+      <w:r>
+        <w:rPr>
+          <w:sz w:val="28"/>
+          <w:szCs w:val="28"/>
+          <w:lang w:val="en-AU"/>
+        </w:rPr>
+        <w:t>-</w:t>
+      </w:r>
+      <w:r>
+        <w:rPr>
+          <w:sz w:val="28"/>
+          <w:szCs w:val="28"/>
+          <w:lang w:val="en-AU"/>
+        </w:rPr>
+        <w:t xml:space="preserve">f </w:t>
       </w:r>
       <w:proofErr w:type="spellStart"/>
       <w:r>
         <w:rPr>
+          <w:sz w:val="28"/>
+          <w:szCs w:val="28"/>
           <w:lang w:val="en-AU"/>
         </w:rPr>
         <w:t>docx</w:t>
@@ -353,10 +414,79 @@
       <w:proofErr w:type="spellEnd"/>
       <w:r>
         <w:rPr>
-          <w:lang w:val="en-AU"/>
-        </w:rPr>
-        <w:t xml:space="preserve"> –t markdown file.docx &gt; file.md</w:t>
-      </w:r>
+          <w:sz w:val="28"/>
+          <w:szCs w:val="28"/>
+          <w:lang w:val="en-AU"/>
+        </w:rPr>
+        <w:t xml:space="preserve"> </w:t>
+      </w:r>
+      <w:r>
+        <w:rPr>
+          <w:sz w:val="28"/>
+          <w:szCs w:val="28"/>
+          <w:lang w:val="en-AU"/>
+        </w:rPr>
+        <w:t>-</w:t>
+      </w:r>
+      <w:r>
+        <w:rPr>
+          <w:sz w:val="28"/>
+          <w:szCs w:val="28"/>
+          <w:lang w:val="en-AU"/>
+        </w:rPr>
+        <w:t>t markdown</w:t>
+      </w:r>
+      <w:r>
+        <w:rPr>
+          <w:rStyle w:val="FootnoteReference"/>
+          <w:sz w:val="28"/>
+          <w:szCs w:val="28"/>
+          <w:lang w:val="en-AU"/>
+        </w:rPr>
+        <w:footnoteReference w:id="1"/>
+      </w:r>
+      <w:r>
+        <w:rPr>
+          <w:sz w:val="28"/>
+          <w:szCs w:val="28"/>
+          <w:lang w:val="en-AU"/>
+        </w:rPr>
+        <w:t xml:space="preserve"> file.docx </w:t>
+      </w:r>
+      <w:r>
+        <w:rPr>
+          <w:sz w:val="28"/>
+          <w:szCs w:val="28"/>
+          <w:lang w:val="en-AU"/>
+        </w:rPr>
+        <w:t xml:space="preserve">-o </w:t>
+      </w:r>
+      <w:proofErr w:type="spellStart"/>
+      <w:r>
+        <w:rPr>
+          <w:sz w:val="28"/>
+          <w:szCs w:val="28"/>
+          <w:lang w:val="en-AU"/>
+        </w:rPr>
+        <w:t>file.</w:t>
+      </w:r>
+      <w:r>
+        <w:rPr>
+          <w:sz w:val="28"/>
+          <w:szCs w:val="28"/>
+          <w:lang w:val="en-AU"/>
+        </w:rPr>
+        <w:t>p</w:t>
+      </w:r>
+      <w:r>
+        <w:rPr>
+          <w:sz w:val="28"/>
+          <w:szCs w:val="28"/>
+          <w:lang w:val="en-AU"/>
+        </w:rPr>
+        <w:t>md</w:t>
+      </w:r>
+      <w:proofErr w:type="spellEnd"/>
     </w:p>
     <w:p>
       <w:pPr>
@@ -380,10 +510,513 @@
     </w:p>
     <w:p>
       <w:pPr>
-        <w:rPr>
-          <w:lang w:val="en-AU"/>
-        </w:rPr>
-      </w:pPr>
+        <w:pStyle w:val="Heading1"/>
+        <w:rPr>
+          <w:lang w:val="en-AU"/>
+        </w:rPr>
+      </w:pPr>
+      <w:r>
+        <w:rPr>
+          <w:lang w:val="en-AU"/>
+        </w:rPr>
+        <w:t>Images</w:t>
+      </w:r>
+    </w:p>
+    <w:p>
+      <w:pPr>
+        <w:rPr>
+          <w:lang w:val="en-AU"/>
+        </w:rPr>
+      </w:pPr>
+    </w:p>
+    <w:p>
+      <w:pPr>
+        <w:rPr>
+          <w:lang w:val="en-AU"/>
+        </w:rPr>
+      </w:pPr>
+      <w:r>
+        <w:rPr>
+          <w:lang w:val="en-AU"/>
+        </w:rPr>
+        <w:t>But where is the imbedded picture?</w:t>
+      </w:r>
+    </w:p>
+    <w:p>
+      <w:pPr>
+        <w:rPr>
+          <w:lang w:val="en-AU"/>
+        </w:rPr>
+      </w:pPr>
+    </w:p>
+    <w:p>
+      <w:pPr>
+        <w:rPr>
+          <w:lang w:val="en-AU"/>
+        </w:rPr>
+      </w:pPr>
+      <w:r>
+        <w:rPr>
+          <w:lang w:val="en-AU"/>
+        </w:rPr>
+        <w:t>We need to export images separately and then add a link to the Markdown file by hand.</w:t>
+      </w:r>
+      <w:r>
+        <w:rPr>
+          <w:lang w:val="en-AU"/>
+        </w:rPr>
+        <w:t xml:space="preserve"> We only need to do this once after exporting the Word content.</w:t>
+      </w:r>
+    </w:p>
+    <w:p>
+      <w:pPr>
+        <w:rPr>
+          <w:lang w:val="en-AU"/>
+        </w:rPr>
+      </w:pPr>
+    </w:p>
+    <w:p>
+      <w:pPr>
+        <w:rPr>
+          <w:lang w:val="en-AU"/>
+        </w:rPr>
+      </w:pPr>
+      <w:r>
+        <w:rPr>
+          <w:lang w:val="en-AU"/>
+        </w:rPr>
+        <w:t>In MS Word the easiest way to export all the images is via “Save As” and using a file format of “Web Page (filtered)”. Use a file name of “images.html” an all the images in the document will then be exported to a subdirectory called “</w:t>
+      </w:r>
+      <w:proofErr w:type="spellStart"/>
+      <w:r>
+        <w:rPr>
+          <w:lang w:val="en-AU"/>
+        </w:rPr>
+        <w:t>images.fld</w:t>
+      </w:r>
+      <w:proofErr w:type="spellEnd"/>
+      <w:r>
+        <w:rPr>
+          <w:lang w:val="en-AU"/>
+        </w:rPr>
+        <w:t xml:space="preserve">”. </w:t>
+      </w:r>
+      <w:r>
+        <w:rPr>
+          <w:lang w:val="en-AU"/>
+        </w:rPr>
+        <w:t>(</w:t>
+      </w:r>
+      <w:r>
+        <w:rPr>
+          <w:lang w:val="en-AU"/>
+        </w:rPr>
+        <w:t>Note that these options may be different depending on the version of MS Word you are using.</w:t>
+      </w:r>
+      <w:r>
+        <w:rPr>
+          <w:lang w:val="en-AU"/>
+        </w:rPr>
+        <w:t>)</w:t>
+      </w:r>
+    </w:p>
+    <w:p>
+      <w:pPr>
+        <w:rPr>
+          <w:lang w:val="en-AU"/>
+        </w:rPr>
+      </w:pPr>
+    </w:p>
+    <w:p>
+      <w:pPr>
+        <w:rPr>
+          <w:lang w:val="en-AU"/>
+        </w:rPr>
+      </w:pPr>
+      <w:r>
+        <w:rPr>
+          <w:lang w:val="en-AU"/>
+        </w:rPr>
+        <w:t xml:space="preserve">Then manually add image links in your </w:t>
+      </w:r>
+      <w:r>
+        <w:rPr>
+          <w:lang w:val="en-AU"/>
+        </w:rPr>
+        <w:t>Markdown</w:t>
+      </w:r>
+      <w:r>
+        <w:rPr>
+          <w:lang w:val="en-AU"/>
+        </w:rPr>
+        <w:t xml:space="preserve"> file. Edit the file </w:t>
+      </w:r>
+      <w:r>
+        <w:rPr>
+          <w:lang w:val="en-AU"/>
+        </w:rPr>
+        <w:t>“</w:t>
+      </w:r>
+      <w:proofErr w:type="spellStart"/>
+      <w:r>
+        <w:rPr>
+          <w:lang w:val="en-AU"/>
+        </w:rPr>
+        <w:t>file.pmd</w:t>
+      </w:r>
+      <w:proofErr w:type="spellEnd"/>
+      <w:r>
+        <w:rPr>
+          <w:lang w:val="en-AU"/>
+        </w:rPr>
+        <w:t>”</w:t>
+      </w:r>
+      <w:r>
+        <w:rPr>
+          <w:lang w:val="en-AU"/>
+        </w:rPr>
+        <w:t xml:space="preserve"> and replace the orphaned image caption with a markdown image link as follows</w:t>
+      </w:r>
+    </w:p>
+    <w:p>
+      <w:pPr>
+        <w:rPr>
+          <w:lang w:val="en-AU"/>
+        </w:rPr>
+      </w:pPr>
+    </w:p>
+    <w:p>
+      <w:pPr>
+        <w:pStyle w:val="HTMLPreformatted"/>
+        <w:rPr>
+          <w:rStyle w:val="HTMLSample"/>
+          <w:sz w:val="28"/>
+          <w:szCs w:val="28"/>
+        </w:rPr>
+      </w:pPr>
+      <w:proofErr w:type="gramStart"/>
+      <w:r>
+        <w:rPr>
+          <w:rStyle w:val="HTMLSample"/>
+          <w:sz w:val="28"/>
+          <w:szCs w:val="28"/>
+        </w:rPr>
+        <w:t>![</w:t>
+      </w:r>
+      <w:proofErr w:type="spellStart"/>
+      <w:proofErr w:type="gramEnd"/>
+      <w:r>
+        <w:rPr>
+          <w:rStyle w:val="HTMLSample"/>
+          <w:sz w:val="28"/>
+          <w:szCs w:val="28"/>
+        </w:rPr>
+        <w:t>Pandoc</w:t>
+      </w:r>
+      <w:proofErr w:type="spellEnd"/>
+      <w:r>
+        <w:rPr>
+          <w:rStyle w:val="HTMLSample"/>
+          <w:sz w:val="28"/>
+          <w:szCs w:val="28"/>
+        </w:rPr>
+        <w:t xml:space="preserve"> Workflow](</w:t>
+      </w:r>
+      <w:proofErr w:type="spellStart"/>
+      <w:r>
+        <w:rPr>
+          <w:rStyle w:val="HTMLSample"/>
+          <w:sz w:val="28"/>
+          <w:szCs w:val="28"/>
+        </w:rPr>
+        <w:t>images.fld</w:t>
+      </w:r>
+      <w:proofErr w:type="spellEnd"/>
+      <w:r>
+        <w:rPr>
+          <w:rStyle w:val="HTMLSample"/>
+          <w:sz w:val="28"/>
+          <w:szCs w:val="28"/>
+        </w:rPr>
+        <w:t xml:space="preserve">/image001.png </w:t>
+      </w:r>
+      <w:r>
+        <w:rPr>
+          <w:rStyle w:val="HTMLSample"/>
+          <w:sz w:val="28"/>
+          <w:szCs w:val="28"/>
+        </w:rPr>
+        <w:t>“</w:t>
+      </w:r>
+      <w:r>
+        <w:rPr>
+          <w:rStyle w:val="HTMLSample"/>
+          <w:sz w:val="28"/>
+          <w:szCs w:val="28"/>
+        </w:rPr>
+        <w:t xml:space="preserve">MS Word files being filtered by </w:t>
+      </w:r>
+      <w:proofErr w:type="spellStart"/>
+      <w:r>
+        <w:rPr>
+          <w:rStyle w:val="HTMLSample"/>
+          <w:sz w:val="28"/>
+          <w:szCs w:val="28"/>
+        </w:rPr>
+        <w:t>Pandoc</w:t>
+      </w:r>
+      <w:proofErr w:type="spellEnd"/>
+      <w:r>
+        <w:rPr>
+          <w:rStyle w:val="HTMLSample"/>
+          <w:sz w:val="28"/>
+          <w:szCs w:val="28"/>
+        </w:rPr>
+        <w:t xml:space="preserve"> into Markdown</w:t>
+      </w:r>
+      <w:r>
+        <w:rPr>
+          <w:rStyle w:val="HTMLSample"/>
+          <w:sz w:val="28"/>
+          <w:szCs w:val="28"/>
+        </w:rPr>
+        <w:t>”</w:t>
+      </w:r>
+      <w:r>
+        <w:rPr>
+          <w:rStyle w:val="HTMLSample"/>
+          <w:sz w:val="28"/>
+          <w:szCs w:val="28"/>
+        </w:rPr>
+        <w:t>)</w:t>
+      </w:r>
+    </w:p>
+    <w:p>
+      <w:pPr>
+        <w:rPr>
+          <w:lang w:val="en-AU"/>
+        </w:rPr>
+      </w:pPr>
+    </w:p>
+    <w:p>
+      <w:pPr>
+        <w:rPr>
+          <w:lang w:val="en-AU"/>
+        </w:rPr>
+      </w:pPr>
+      <w:r>
+        <w:rPr>
+          <w:lang w:val="en-AU"/>
+        </w:rPr>
+        <w:t>Put the text on a single line with a blank like above and below</w:t>
+      </w:r>
+      <w:r>
+        <w:rPr>
+          <w:lang w:val="en-AU"/>
+        </w:rPr>
+        <w:t xml:space="preserve"> (and don’t use smart quotes).</w:t>
+      </w:r>
+    </w:p>
+    <w:p>
+      <w:pPr>
+        <w:rPr>
+          <w:lang w:val="en-AU"/>
+        </w:rPr>
+      </w:pPr>
+    </w:p>
+    <w:p>
+      <w:pPr>
+        <w:rPr>
+          <w:lang w:val="en-AU"/>
+        </w:rPr>
+      </w:pPr>
+      <w:r>
+        <w:rPr>
+          <w:lang w:val="en-AU"/>
+        </w:rPr>
+        <w:t>Save the file and then review the content in html</w:t>
+      </w:r>
+    </w:p>
+    <w:p>
+      <w:pPr>
+        <w:rPr>
+          <w:lang w:val="en-AU"/>
+        </w:rPr>
+      </w:pPr>
+    </w:p>
+    <w:p>
+      <w:pPr>
+        <w:pStyle w:val="HTMLPreformatted"/>
+        <w:ind w:left="720"/>
+        <w:rPr>
+          <w:sz w:val="28"/>
+          <w:szCs w:val="28"/>
+        </w:rPr>
+      </w:pPr>
+      <w:proofErr w:type="spellStart"/>
+      <w:r>
+        <w:rPr>
+          <w:sz w:val="28"/>
+          <w:szCs w:val="28"/>
+        </w:rPr>
+        <w:t>pandoc</w:t>
+      </w:r>
+      <w:proofErr w:type="spellEnd"/>
+      <w:r>
+        <w:rPr>
+          <w:sz w:val="28"/>
+          <w:szCs w:val="28"/>
+        </w:rPr>
+        <w:t xml:space="preserve"> -f markdown -t html </w:t>
+      </w:r>
+      <w:proofErr w:type="spellStart"/>
+      <w:r>
+        <w:rPr>
+          <w:sz w:val="28"/>
+          <w:szCs w:val="28"/>
+        </w:rPr>
+        <w:t>file.pmd</w:t>
+      </w:r>
+      <w:proofErr w:type="spellEnd"/>
+      <w:r>
+        <w:rPr>
+          <w:sz w:val="28"/>
+          <w:szCs w:val="28"/>
+        </w:rPr>
+        <w:t xml:space="preserve"> -</w:t>
+      </w:r>
+      <w:proofErr w:type="gramStart"/>
+      <w:r>
+        <w:rPr>
+          <w:sz w:val="28"/>
+          <w:szCs w:val="28"/>
+        </w:rPr>
+        <w:t>o  file.html</w:t>
+      </w:r>
+      <w:proofErr w:type="gramEnd"/>
+    </w:p>
+    <w:p>
+      <w:pPr>
+        <w:rPr>
+          <w:lang w:val="en-AU"/>
+        </w:rPr>
+      </w:pPr>
+    </w:p>
+    <w:p>
+      <w:pPr>
+        <w:rPr>
+          <w:lang w:val="en-AU"/>
+        </w:rPr>
+      </w:pPr>
+    </w:p>
+    <w:p>
+      <w:pPr>
+        <w:rPr>
+          <w:lang w:val="en-AU"/>
+        </w:rPr>
+      </w:pPr>
+      <w:r>
+        <w:rPr>
+          <w:lang w:val="en-AU"/>
+        </w:rPr>
+        <w:t>and open the file.html</w:t>
+      </w:r>
+    </w:p>
+    <w:p>
+      <w:pPr>
+        <w:rPr>
+          <w:lang w:val="en-AU"/>
+        </w:rPr>
+      </w:pPr>
+    </w:p>
+    <w:p>
+      <w:pPr>
+        <w:rPr>
+          <w:lang w:val="en-AU"/>
+        </w:rPr>
+      </w:pPr>
+      <w:r>
+        <w:rPr>
+          <w:lang w:val="en-AU"/>
+        </w:rPr>
+        <w:t>If this is done correctly then an HTML version of the original MS Word content is displayed with the embedded image</w:t>
+      </w:r>
+      <w:r>
+        <w:rPr>
+          <w:lang w:val="en-AU"/>
+        </w:rPr>
+        <w:t xml:space="preserve"> (including alt text)</w:t>
+      </w:r>
+      <w:r>
+        <w:rPr>
+          <w:lang w:val="en-AU"/>
+        </w:rPr>
+        <w:t xml:space="preserve">, working links and </w:t>
+      </w:r>
+      <w:r>
+        <w:rPr>
+          <w:lang w:val="en-AU"/>
+        </w:rPr>
+        <w:t>a</w:t>
+      </w:r>
+      <w:r>
+        <w:rPr>
+          <w:lang w:val="en-AU"/>
+        </w:rPr>
+        <w:t xml:space="preserve"> footnote</w:t>
+      </w:r>
+      <w:r>
+        <w:rPr>
+          <w:lang w:val="en-AU"/>
+        </w:rPr>
+        <w:t xml:space="preserve"> with link</w:t>
+      </w:r>
+      <w:r>
+        <w:rPr>
+          <w:lang w:val="en-AU"/>
+        </w:rPr>
+        <w:t>.</w:t>
+      </w:r>
+    </w:p>
+    <w:p>
+      <w:pPr>
+        <w:rPr>
+          <w:lang w:val="en-AU"/>
+        </w:rPr>
+      </w:pPr>
+    </w:p>
+    <w:p>
+      <w:pPr>
+        <w:rPr>
+          <w:lang w:val="en-AU"/>
+        </w:rPr>
+      </w:pPr>
+      <w:r>
+        <w:rPr>
+          <w:lang w:val="en-AU"/>
+        </w:rPr>
+        <w:t xml:space="preserve"> </w:t>
+      </w:r>
+    </w:p>
+    <w:p>
+      <w:pPr>
+        <w:rPr>
+          <w:lang w:val="en-AU"/>
+        </w:rPr>
+      </w:pPr>
+    </w:p>
+    <w:p>
+      <w:pPr>
+        <w:rPr>
+          <w:lang w:val="en-AU"/>
+        </w:rPr>
+      </w:pPr>
+      <w:r>
+        <w:rPr>
+          <w:lang w:val="en-AU"/>
+        </w:rPr>
+        <w:t xml:space="preserve"> </w:t>
+      </w:r>
     </w:p>
     <w:sectPr>
       <w:pgSz w:w="11900" w:h="16840"/>
@@ -395,9 +1028,277 @@
 </w:document>
 </file>
 
+<file path=word/endnotes.xml><?xml version="1.0" encoding="utf-8"?>
+<w:endnotes xmlns:wpc="http://schemas.microsoft.com/office/word/2010/wordprocessingCanvas" xmlns:cx="http://schemas.microsoft.com/office/drawing/2014/chartex" xmlns:cx1="http://schemas.microsoft.com/office/drawing/2015/9/8/chartex" xmlns:cx2="http://schemas.microsoft.com/office/drawing/2015/10/21/chartex" xmlns:cx3="http://schemas.microsoft.com/office/drawing/2016/5/9/chartex" xmlns:cx4="http://schemas.microsoft.com/office/drawing/2016/5/10/chartex" xmlns:cx5="http://schemas.microsoft.com/office/drawing/2016/5/11/chartex" xmlns:cx6="http://schemas.microsoft.com/office/drawing/2016/5/12/chartex" xmlns:cx7="http://schemas.microsoft.com/office/drawing/2016/5/13/chartex" xmlns:cx8="http://schemas.microsoft.com/office/drawing/2016/5/14/chartex" xmlns:mc="http://schemas.openxmlformats.org/markup-compatibility/2006" xmlns:aink="http://schemas.microsoft.com/office/drawing/2016/ink" xmlns:am3d="http://schemas.microsoft.com/office/drawing/2017/model3d" xmlns:o="urn:schemas-microsoft-com:office:office" xmlns:r="http://schemas.openxmlformats.org/officeDocument/2006/relationships" xmlns:m="http://schemas.openxmlformats.org/officeDocument/2006/math" xmlns:v="urn:schemas-microsoft-com:vml" xmlns:wp14="http://schemas.microsoft.com/office/word/2010/wordprocessingDrawing" xmlns:wp="http://schemas.openxmlformats.org/drawingml/2006/wordprocessingDrawing" xmlns:w10="urn:schemas-microsoft-com:office:word" xmlns:w="http://schemas.openxmlformats.org/wordprocessingml/2006/main" xmlns:w14="http://schemas.microsoft.com/office/word/2010/wordml" xmlns:w15="http://schemas.microsoft.com/office/word/2012/wordml" xmlns:w16cid="http://schemas.microsoft.com/office/word/2016/wordml/cid" xmlns:w16se="http://schemas.microsoft.com/office/word/2015/wordml/symex" xmlns:wpg="http://schemas.microsoft.com/office/word/2010/wordprocessingGroup" xmlns:wpi="http://schemas.microsoft.com/office/word/2010/wordprocessingInk" xmlns:wne="http://schemas.microsoft.com/office/word/2006/wordml" xmlns:wps="http://schemas.microsoft.com/office/word/2010/wordprocessingShape" mc:Ignorable="w14 w15 w16se w16cid wp14">
+  <w:endnote w:type="separator" w:id="-1">
+    <w:p>
+      <w:r>
+        <w:separator/>
+      </w:r>
+    </w:p>
+  </w:endnote>
+  <w:endnote w:type="continuationSeparator" w:id="0">
+    <w:p>
+      <w:r>
+        <w:continuationSeparator/>
+      </w:r>
+    </w:p>
+  </w:endnote>
+</w:endnotes>
+</file>
+
+<file path=word/footnotes.xml><?xml version="1.0" encoding="utf-8"?>
+<w:footnotes xmlns:wpc="http://schemas.microsoft.com/office/word/2010/wordprocessingCanvas" xmlns:cx="http://schemas.microsoft.com/office/drawing/2014/chartex" xmlns:cx1="http://schemas.microsoft.com/office/drawing/2015/9/8/chartex" xmlns:cx2="http://schemas.microsoft.com/office/drawing/2015/10/21/chartex" xmlns:cx3="http://schemas.microsoft.com/office/drawing/2016/5/9/chartex" xmlns:cx4="http://schemas.microsoft.com/office/drawing/2016/5/10/chartex" xmlns:cx5="http://schemas.microsoft.com/office/drawing/2016/5/11/chartex" xmlns:cx6="http://schemas.microsoft.com/office/drawing/2016/5/12/chartex" xmlns:cx7="http://schemas.microsoft.com/office/drawing/2016/5/13/chartex" xmlns:cx8="http://schemas.microsoft.com/office/drawing/2016/5/14/chartex" xmlns:mc="http://schemas.openxmlformats.org/markup-compatibility/2006" xmlns:aink="http://schemas.microsoft.com/office/drawing/2016/ink" xmlns:am3d="http://schemas.microsoft.com/office/drawing/2017/model3d" xmlns:o="urn:schemas-microsoft-com:office:office" xmlns:r="http://schemas.openxmlformats.org/officeDocument/2006/relationships" xmlns:m="http://schemas.openxmlformats.org/officeDocument/2006/math" xmlns:v="urn:schemas-microsoft-com:vml" xmlns:wp14="http://schemas.microsoft.com/office/word/2010/wordprocessingDrawing" xmlns:wp="http://schemas.openxmlformats.org/drawingml/2006/wordprocessingDrawing" xmlns:w10="urn:schemas-microsoft-com:office:word" xmlns:w="http://schemas.openxmlformats.org/wordprocessingml/2006/main" xmlns:w14="http://schemas.microsoft.com/office/word/2010/wordml" xmlns:w15="http://schemas.microsoft.com/office/word/2012/wordml" xmlns:w16cid="http://schemas.microsoft.com/office/word/2016/wordml/cid" xmlns:w16se="http://schemas.microsoft.com/office/word/2015/wordml/symex" xmlns:wpg="http://schemas.microsoft.com/office/word/2010/wordprocessingGroup" xmlns:wpi="http://schemas.microsoft.com/office/word/2010/wordprocessingInk" xmlns:wne="http://schemas.microsoft.com/office/word/2006/wordml" xmlns:wps="http://schemas.microsoft.com/office/word/2010/wordprocessingShape" mc:Ignorable="w14 w15 w16se w16cid wp14">
+  <w:footnote w:type="separator" w:id="-1">
+    <w:p>
+      <w:r>
+        <w:separator/>
+      </w:r>
+    </w:p>
+  </w:footnote>
+  <w:footnote w:type="continuationSeparator" w:id="0">
+    <w:p>
+      <w:r>
+        <w:continuationSeparator/>
+      </w:r>
+    </w:p>
+  </w:footnote>
+  <w:footnote w:id="1">
+    <w:p>
+      <w:pPr>
+        <w:pStyle w:val="FootnoteText"/>
+        <w:rPr>
+          <w:lang w:val="en-AU"/>
+        </w:rPr>
+      </w:pPr>
+      <w:r>
+        <w:rPr>
+          <w:rStyle w:val="FootnoteReference"/>
+        </w:rPr>
+        <w:footnoteRef/>
+      </w:r>
+      <w:r>
+        <w:t xml:space="preserve"> </w:t>
+      </w:r>
+      <w:r>
+        <w:rPr>
+          <w:lang w:val="en-AU"/>
+        </w:rPr>
+        <w:t xml:space="preserve">The </w:t>
+      </w:r>
+      <w:r>
+        <w:rPr>
+          <w:b/>
+          <w:i/>
+          <w:lang w:val="en-AU"/>
+        </w:rPr>
+        <w:t>markdown</w:t>
+      </w:r>
+      <w:r>
+        <w:rPr>
+          <w:lang w:val="en-AU"/>
+        </w:rPr>
+        <w:t xml:space="preserve"> format creates Pandoc flavoured markup</w:t>
+      </w:r>
+      <w:r>
+        <w:rPr>
+          <w:lang w:val="en-AU"/>
+        </w:rPr>
+        <w:t>. See the Pandoc manual for details.</w:t>
+      </w:r>
+    </w:p>
+  </w:footnote>
+</w:footnotes>
+</file>
+
 <file path=word/numbering.xml><?xml version="1.0" encoding="utf-8"?>
-<w:numbering xmlns:wpc="http://schemas.microsoft.com/office/word/2010/wordprocessingCanvas" xmlns:mo="http://schemas.microsoft.com/office/mac/office/2008/main" xmlns:mc="http://schemas.openxmlformats.org/markup-compatibility/2006" xmlns:mv="urn:schemas-microsoft-com:mac:vml" xmlns:o="urn:schemas-microsoft-com:office:office" xmlns:r="http://schemas.openxmlformats.org/officeDocument/2006/relationships" xmlns:m="http://schemas.openxmlformats.org/officeDocument/2006/math" xmlns:v="urn:schemas-microsoft-com:vml" xmlns:wp14="http://schemas.microsoft.com/office/word/2010/wordprocessingDrawing" xmlns:wp="http://schemas.openxmlformats.org/drawingml/2006/wordprocessingDrawing" xmlns:w10="urn:schemas-microsoft-com:office:word" xmlns:w="http://schemas.openxmlformats.org/wordprocessingml/2006/main" xmlns:w14="http://schemas.microsoft.com/office/word/2010/wordml" xmlns:w15="http://schemas.microsoft.com/office/word/2012/wordml" xmlns:wpg="http://schemas.microsoft.com/office/word/2010/wordprocessingGroup" xmlns:wpi="http://schemas.microsoft.com/office/word/2010/wordprocessingInk" xmlns:wne="http://schemas.microsoft.com/office/word/2006/wordml" xmlns:wps="http://schemas.microsoft.com/office/word/2010/wordprocessingShape" mc:Ignorable="w14 w15 wp14">
-  <w:abstractNum w:abstractNumId="0">
+<w:numbering xmlns:wpc="http://schemas.microsoft.com/office/word/2010/wordprocessingCanvas" xmlns:cx="http://schemas.microsoft.com/office/drawing/2014/chartex" xmlns:cx1="http://schemas.microsoft.com/office/drawing/2015/9/8/chartex" xmlns:cx2="http://schemas.microsoft.com/office/drawing/2015/10/21/chartex" xmlns:cx3="http://schemas.microsoft.com/office/drawing/2016/5/9/chartex" xmlns:cx4="http://schemas.microsoft.com/office/drawing/2016/5/10/chartex" xmlns:cx5="http://schemas.microsoft.com/office/drawing/2016/5/11/chartex" xmlns:cx6="http://schemas.microsoft.com/office/drawing/2016/5/12/chartex" xmlns:cx7="http://schemas.microsoft.com/office/drawing/2016/5/13/chartex" xmlns:cx8="http://schemas.microsoft.com/office/drawing/2016/5/14/chartex" xmlns:mc="http://schemas.openxmlformats.org/markup-compatibility/2006" xmlns:aink="http://schemas.microsoft.com/office/drawing/2016/ink" xmlns:am3d="http://schemas.microsoft.com/office/drawing/2017/model3d" xmlns:o="urn:schemas-microsoft-com:office:office" xmlns:r="http://schemas.openxmlformats.org/officeDocument/2006/relationships" xmlns:m="http://schemas.openxmlformats.org/officeDocument/2006/math" xmlns:v="urn:schemas-microsoft-com:vml" xmlns:wp14="http://schemas.microsoft.com/office/word/2010/wordprocessingDrawing" xmlns:wp="http://schemas.openxmlformats.org/drawingml/2006/wordprocessingDrawing" xmlns:w10="urn:schemas-microsoft-com:office:word" xmlns:w="http://schemas.openxmlformats.org/wordprocessingml/2006/main" xmlns:w14="http://schemas.microsoft.com/office/word/2010/wordml" xmlns:w15="http://schemas.microsoft.com/office/word/2012/wordml" xmlns:w16cid="http://schemas.microsoft.com/office/word/2016/wordml/cid" xmlns:w16se="http://schemas.microsoft.com/office/word/2015/wordml/symex" xmlns:wpg="http://schemas.microsoft.com/office/word/2010/wordprocessingGroup" xmlns:wpi="http://schemas.microsoft.com/office/word/2010/wordprocessingInk" xmlns:wne="http://schemas.microsoft.com/office/word/2006/wordml" xmlns:wps="http://schemas.microsoft.com/office/word/2010/wordprocessingShape" mc:Ignorable="w14 w15 w16se w16cid wp14">
+  <w:abstractNum w:abstractNumId="0" w15:restartNumberingAfterBreak="0">
+    <w:nsid w:val="FFFFFF7C"/>
+    <w:multiLevelType w:val="singleLevel"/>
+    <w:tmpl w:val="5E4E372C"/>
+    <w:lvl w:ilvl="0">
+      <w:start w:val="1"/>
+      <w:numFmt w:val="decimal"/>
+      <w:lvlText w:val="%1."/>
+      <w:lvlJc w:val="left"/>
+      <w:pPr>
+        <w:tabs>
+          <w:tab w:val="num" w:pos="1492"/>
+        </w:tabs>
+        <w:ind w:left="1492" w:hanging="360"/>
+      </w:pPr>
+    </w:lvl>
+  </w:abstractNum>
+  <w:abstractNum w:abstractNumId="1" w15:restartNumberingAfterBreak="0">
+    <w:nsid w:val="FFFFFF7D"/>
+    <w:multiLevelType w:val="singleLevel"/>
+    <w:tmpl w:val="E2E034F6"/>
+    <w:lvl w:ilvl="0">
+      <w:start w:val="1"/>
+      <w:numFmt w:val="decimal"/>
+      <w:lvlText w:val="%1."/>
+      <w:lvlJc w:val="left"/>
+      <w:pPr>
+        <w:tabs>
+          <w:tab w:val="num" w:pos="1209"/>
+        </w:tabs>
+        <w:ind w:left="1209" w:hanging="360"/>
+      </w:pPr>
+    </w:lvl>
+  </w:abstractNum>
+  <w:abstractNum w:abstractNumId="2" w15:restartNumberingAfterBreak="0">
+    <w:nsid w:val="FFFFFF7E"/>
+    <w:multiLevelType w:val="singleLevel"/>
+    <w:tmpl w:val="4BCC3F3A"/>
+    <w:lvl w:ilvl="0">
+      <w:start w:val="1"/>
+      <w:numFmt w:val="decimal"/>
+      <w:lvlText w:val="%1."/>
+      <w:lvlJc w:val="left"/>
+      <w:pPr>
+        <w:tabs>
+          <w:tab w:val="num" w:pos="926"/>
+        </w:tabs>
+        <w:ind w:left="926" w:hanging="360"/>
+      </w:pPr>
+    </w:lvl>
+  </w:abstractNum>
+  <w:abstractNum w:abstractNumId="3" w15:restartNumberingAfterBreak="0">
+    <w:nsid w:val="FFFFFF7F"/>
+    <w:multiLevelType w:val="singleLevel"/>
+    <w:tmpl w:val="ED660FC0"/>
+    <w:lvl w:ilvl="0">
+      <w:start w:val="1"/>
+      <w:numFmt w:val="decimal"/>
+      <w:lvlText w:val="%1."/>
+      <w:lvlJc w:val="left"/>
+      <w:pPr>
+        <w:tabs>
+          <w:tab w:val="num" w:pos="643"/>
+        </w:tabs>
+        <w:ind w:left="643" w:hanging="360"/>
+      </w:pPr>
+    </w:lvl>
+  </w:abstractNum>
+  <w:abstractNum w:abstractNumId="4" w15:restartNumberingAfterBreak="0">
+    <w:nsid w:val="FFFFFF80"/>
+    <w:multiLevelType w:val="singleLevel"/>
+    <w:tmpl w:val="9F2ABB06"/>
+    <w:lvl w:ilvl="0">
+      <w:start w:val="1"/>
+      <w:numFmt w:val="bullet"/>
+      <w:lvlText w:val=""/>
+      <w:lvlJc w:val="left"/>
+      <w:pPr>
+        <w:tabs>
+          <w:tab w:val="num" w:pos="1492"/>
+        </w:tabs>
+        <w:ind w:left="1492" w:hanging="360"/>
+      </w:pPr>
+      <w:rPr>
+        <w:rFonts w:ascii="Symbol" w:hAnsi="Symbol" w:hint="default"/>
+      </w:rPr>
+    </w:lvl>
+  </w:abstractNum>
+  <w:abstractNum w:abstractNumId="5" w15:restartNumberingAfterBreak="0">
+    <w:nsid w:val="FFFFFF81"/>
+    <w:multiLevelType w:val="singleLevel"/>
+    <w:tmpl w:val="8FE24956"/>
+    <w:lvl w:ilvl="0">
+      <w:start w:val="1"/>
+      <w:numFmt w:val="bullet"/>
+      <w:lvlText w:val=""/>
+      <w:lvlJc w:val="left"/>
+      <w:pPr>
+        <w:tabs>
+          <w:tab w:val="num" w:pos="1209"/>
+        </w:tabs>
+        <w:ind w:left="1209" w:hanging="360"/>
+      </w:pPr>
+      <w:rPr>
+        <w:rFonts w:ascii="Symbol" w:hAnsi="Symbol" w:hint="default"/>
+      </w:rPr>
+    </w:lvl>
+  </w:abstractNum>
+  <w:abstractNum w:abstractNumId="6" w15:restartNumberingAfterBreak="0">
+    <w:nsid w:val="FFFFFF82"/>
+    <w:multiLevelType w:val="singleLevel"/>
+    <w:tmpl w:val="B5DC6E40"/>
+    <w:lvl w:ilvl="0">
+      <w:start w:val="1"/>
+      <w:numFmt w:val="bullet"/>
+      <w:lvlText w:val=""/>
+      <w:lvlJc w:val="left"/>
+      <w:pPr>
+        <w:tabs>
+          <w:tab w:val="num" w:pos="926"/>
+        </w:tabs>
+        <w:ind w:left="926" w:hanging="360"/>
+      </w:pPr>
+      <w:rPr>
+        <w:rFonts w:ascii="Symbol" w:hAnsi="Symbol" w:hint="default"/>
+      </w:rPr>
+    </w:lvl>
+  </w:abstractNum>
+  <w:abstractNum w:abstractNumId="7" w15:restartNumberingAfterBreak="0">
+    <w:nsid w:val="FFFFFF83"/>
+    <w:multiLevelType w:val="singleLevel"/>
+    <w:tmpl w:val="FD426AC0"/>
+    <w:lvl w:ilvl="0">
+      <w:start w:val="1"/>
+      <w:numFmt w:val="bullet"/>
+      <w:lvlText w:val=""/>
+      <w:lvlJc w:val="left"/>
+      <w:pPr>
+        <w:tabs>
+          <w:tab w:val="num" w:pos="643"/>
+        </w:tabs>
+        <w:ind w:left="643" w:hanging="360"/>
+      </w:pPr>
+      <w:rPr>
+        <w:rFonts w:ascii="Symbol" w:hAnsi="Symbol" w:hint="default"/>
+      </w:rPr>
+    </w:lvl>
+  </w:abstractNum>
+  <w:abstractNum w:abstractNumId="8" w15:restartNumberingAfterBreak="0">
+    <w:nsid w:val="FFFFFF88"/>
+    <w:multiLevelType w:val="singleLevel"/>
+    <w:tmpl w:val="A17453A0"/>
+    <w:lvl w:ilvl="0">
+      <w:start w:val="1"/>
+      <w:numFmt w:val="decimal"/>
+      <w:lvlText w:val="%1."/>
+      <w:lvlJc w:val="left"/>
+      <w:pPr>
+        <w:tabs>
+          <w:tab w:val="num" w:pos="360"/>
+        </w:tabs>
+        <w:ind w:left="360" w:hanging="360"/>
+      </w:pPr>
+    </w:lvl>
+  </w:abstractNum>
+  <w:abstractNum w:abstractNumId="9" w15:restartNumberingAfterBreak="0">
+    <w:nsid w:val="FFFFFF89"/>
+    <w:multiLevelType w:val="singleLevel"/>
+    <w:tmpl w:val="DA2A0FB8"/>
+    <w:lvl w:ilvl="0">
+      <w:start w:val="1"/>
+      <w:numFmt w:val="bullet"/>
+      <w:lvlText w:val=""/>
+      <w:lvlJc w:val="left"/>
+      <w:pPr>
+        <w:tabs>
+          <w:tab w:val="num" w:pos="360"/>
+        </w:tabs>
+        <w:ind w:left="360" w:hanging="360"/>
+      </w:pPr>
+      <w:rPr>
+        <w:rFonts w:ascii="Symbol" w:hAnsi="Symbol" w:hint="default"/>
+      </w:rPr>
+    </w:lvl>
+  </w:abstractNum>
+  <w:abstractNum w:abstractNumId="10" w15:restartNumberingAfterBreak="0">
     <w:nsid w:val="16752D88"/>
     <w:multiLevelType w:val="hybridMultilevel"/>
     <w:tmpl w:val="F5D2114A"/>
@@ -511,13 +1412,43 @@
     </w:lvl>
   </w:abstractNum>
   <w:num w:numId="1">
+    <w:abstractNumId w:val="10"/>
+  </w:num>
+  <w:num w:numId="2">
     <w:abstractNumId w:val="0"/>
+  </w:num>
+  <w:num w:numId="3">
+    <w:abstractNumId w:val="1"/>
+  </w:num>
+  <w:num w:numId="4">
+    <w:abstractNumId w:val="2"/>
+  </w:num>
+  <w:num w:numId="5">
+    <w:abstractNumId w:val="3"/>
+  </w:num>
+  <w:num w:numId="6">
+    <w:abstractNumId w:val="8"/>
+  </w:num>
+  <w:num w:numId="7">
+    <w:abstractNumId w:val="4"/>
+  </w:num>
+  <w:num w:numId="8">
+    <w:abstractNumId w:val="5"/>
+  </w:num>
+  <w:num w:numId="9">
+    <w:abstractNumId w:val="6"/>
+  </w:num>
+  <w:num w:numId="10">
+    <w:abstractNumId w:val="7"/>
+  </w:num>
+  <w:num w:numId="11">
+    <w:abstractNumId w:val="9"/>
   </w:num>
 </w:numbering>
 </file>
 
 <file path=word/styles.xml><?xml version="1.0" encoding="utf-8"?>
-<w:styles xmlns:mc="http://schemas.openxmlformats.org/markup-compatibility/2006" xmlns:r="http://schemas.openxmlformats.org/officeDocument/2006/relationships" xmlns:w="http://schemas.openxmlformats.org/wordprocessingml/2006/main" xmlns:w14="http://schemas.microsoft.com/office/word/2010/wordml" xmlns:w15="http://schemas.microsoft.com/office/word/2012/wordml" mc:Ignorable="w14 w15">
+<w:styles xmlns:mc="http://schemas.openxmlformats.org/markup-compatibility/2006" xmlns:r="http://schemas.openxmlformats.org/officeDocument/2006/relationships" xmlns:w="http://schemas.openxmlformats.org/wordprocessingml/2006/main" xmlns:w14="http://schemas.microsoft.com/office/word/2010/wordml" xmlns:w15="http://schemas.microsoft.com/office/word/2012/wordml" xmlns:w16cid="http://schemas.microsoft.com/office/word/2016/wordml/cid" xmlns:w16se="http://schemas.microsoft.com/office/word/2015/wordml/symex" mc:Ignorable="w14 w15 w16se w16cid">
   <w:docDefaults>
     <w:rPrDefault>
       <w:rPr>
@@ -529,7 +1460,7 @@
     </w:rPrDefault>
     <w:pPrDefault/>
   </w:docDefaults>
-  <w:latentStyles w:defLockedState="0" w:defUIPriority="99" w:defSemiHidden="0" w:defUnhideWhenUsed="0" w:defQFormat="0" w:count="382">
+  <w:latentStyles w:defLockedState="0" w:defUIPriority="99" w:defSemiHidden="0" w:defUnhideWhenUsed="0" w:defQFormat="0" w:count="375">
     <w:lsdException w:name="Normal" w:uiPriority="0" w:qFormat="1"/>
     <w:lsdException w:name="heading 1" w:uiPriority="9" w:qFormat="1"/>
     <w:lsdException w:name="heading 2" w:semiHidden="1" w:uiPriority="9" w:unhideWhenUsed="1" w:qFormat="1"/>
@@ -686,15 +1617,6 @@
     <w:lsdException w:name="Balloon Text" w:semiHidden="1" w:unhideWhenUsed="1"/>
     <w:lsdException w:name="Table Grid" w:uiPriority="39"/>
     <w:lsdException w:name="Table Theme" w:semiHidden="1" w:unhideWhenUsed="1"/>
-    <w:lsdException w:name="Note Level 1" w:semiHidden="1" w:unhideWhenUsed="1"/>
-    <w:lsdException w:name="Note Level 2" w:semiHidden="1" w:unhideWhenUsed="1"/>
-    <w:lsdException w:name="Note Level 3" w:semiHidden="1" w:unhideWhenUsed="1"/>
-    <w:lsdException w:name="Note Level 4" w:semiHidden="1" w:unhideWhenUsed="1"/>
-    <w:lsdException w:name="Note Level 5" w:semiHidden="1" w:unhideWhenUsed="1"/>
-    <w:lsdException w:name="Note Level 6" w:semiHidden="1" w:unhideWhenUsed="1"/>
-    <w:lsdException w:name="Note Level 7" w:semiHidden="1" w:unhideWhenUsed="1"/>
-    <w:lsdException w:name="Note Level 8" w:semiHidden="1" w:unhideWhenUsed="1"/>
-    <w:lsdException w:name="Note Level 9" w:semiHidden="1" w:unhideWhenUsed="1"/>
     <w:lsdException w:name="Placeholder Text" w:semiHidden="1"/>
     <w:lsdException w:name="No Spacing" w:uiPriority="1" w:qFormat="1"/>
     <w:lsdException w:name="Light Shading" w:uiPriority="60"/>
@@ -1053,6 +1975,223 @@
       <w:color w:val="404040" w:themeColor="text1" w:themeTint="BF"/>
     </w:rPr>
   </w:style>
+  <w:style w:type="paragraph" w:styleId="BalloonText">
+    <w:name w:val="Balloon Text"/>
+    <w:basedOn w:val="Normal"/>
+    <w:link w:val="BalloonTextChar"/>
+    <w:uiPriority w:val="99"/>
+    <w:semiHidden/>
+    <w:unhideWhenUsed/>
+    <w:rsid w:val="00433843"/>
+    <w:rPr>
+      <w:rFonts w:ascii="Times New Roman" w:hAnsi="Times New Roman" w:cs="Times New Roman"/>
+      <w:sz w:val="18"/>
+      <w:szCs w:val="18"/>
+    </w:rPr>
+  </w:style>
+  <w:style w:type="character" w:customStyle="1" w:styleId="BalloonTextChar">
+    <w:name w:val="Balloon Text Char"/>
+    <w:basedOn w:val="DefaultParagraphFont"/>
+    <w:link w:val="BalloonText"/>
+    <w:uiPriority w:val="99"/>
+    <w:semiHidden/>
+    <w:rsid w:val="00433843"/>
+    <w:rPr>
+      <w:rFonts w:ascii="Times New Roman" w:hAnsi="Times New Roman" w:cs="Times New Roman"/>
+      <w:sz w:val="18"/>
+      <w:szCs w:val="18"/>
+    </w:rPr>
+  </w:style>
+  <w:style w:type="paragraph" w:styleId="FootnoteText">
+    <w:name w:val="footnote text"/>
+    <w:basedOn w:val="Normal"/>
+    <w:link w:val="FootnoteTextChar"/>
+    <w:uiPriority w:val="99"/>
+    <w:semiHidden/>
+    <w:unhideWhenUsed/>
+    <w:rsid w:val="00974238"/>
+    <w:rPr>
+      <w:sz w:val="20"/>
+      <w:szCs w:val="20"/>
+    </w:rPr>
+  </w:style>
+  <w:style w:type="character" w:customStyle="1" w:styleId="FootnoteTextChar">
+    <w:name w:val="Footnote Text Char"/>
+    <w:basedOn w:val="DefaultParagraphFont"/>
+    <w:link w:val="FootnoteText"/>
+    <w:uiPriority w:val="99"/>
+    <w:semiHidden/>
+    <w:rsid w:val="00974238"/>
+    <w:rPr>
+      <w:sz w:val="20"/>
+      <w:szCs w:val="20"/>
+    </w:rPr>
+  </w:style>
+  <w:style w:type="character" w:styleId="FootnoteReference">
+    <w:name w:val="footnote reference"/>
+    <w:basedOn w:val="DefaultParagraphFont"/>
+    <w:uiPriority w:val="99"/>
+    <w:semiHidden/>
+    <w:unhideWhenUsed/>
+    <w:rsid w:val="00974238"/>
+    <w:rPr>
+      <w:vertAlign w:val="superscript"/>
+    </w:rPr>
+  </w:style>
+  <w:style w:type="character" w:styleId="CommentReference">
+    <w:name w:val="annotation reference"/>
+    <w:basedOn w:val="DefaultParagraphFont"/>
+    <w:uiPriority w:val="99"/>
+    <w:semiHidden/>
+    <w:unhideWhenUsed/>
+    <w:rsid w:val="005C0A39"/>
+    <w:rPr>
+      <w:sz w:val="16"/>
+      <w:szCs w:val="16"/>
+    </w:rPr>
+  </w:style>
+  <w:style w:type="paragraph" w:styleId="CommentText">
+    <w:name w:val="annotation text"/>
+    <w:basedOn w:val="Normal"/>
+    <w:link w:val="CommentTextChar"/>
+    <w:uiPriority w:val="99"/>
+    <w:semiHidden/>
+    <w:unhideWhenUsed/>
+    <w:rsid w:val="005C0A39"/>
+    <w:rPr>
+      <w:sz w:val="20"/>
+      <w:szCs w:val="20"/>
+    </w:rPr>
+  </w:style>
+  <w:style w:type="character" w:customStyle="1" w:styleId="CommentTextChar">
+    <w:name w:val="Comment Text Char"/>
+    <w:basedOn w:val="DefaultParagraphFont"/>
+    <w:link w:val="CommentText"/>
+    <w:uiPriority w:val="99"/>
+    <w:semiHidden/>
+    <w:rsid w:val="005C0A39"/>
+    <w:rPr>
+      <w:sz w:val="20"/>
+      <w:szCs w:val="20"/>
+    </w:rPr>
+  </w:style>
+  <w:style w:type="paragraph" w:styleId="CommentSubject">
+    <w:name w:val="annotation subject"/>
+    <w:basedOn w:val="CommentText"/>
+    <w:next w:val="CommentText"/>
+    <w:link w:val="CommentSubjectChar"/>
+    <w:uiPriority w:val="99"/>
+    <w:semiHidden/>
+    <w:unhideWhenUsed/>
+    <w:rsid w:val="005C0A39"/>
+    <w:rPr>
+      <w:b/>
+      <w:bCs/>
+    </w:rPr>
+  </w:style>
+  <w:style w:type="character" w:customStyle="1" w:styleId="CommentSubjectChar">
+    <w:name w:val="Comment Subject Char"/>
+    <w:basedOn w:val="CommentTextChar"/>
+    <w:link w:val="CommentSubject"/>
+    <w:uiPriority w:val="99"/>
+    <w:semiHidden/>
+    <w:rsid w:val="005C0A39"/>
+    <w:rPr>
+      <w:b/>
+      <w:bCs/>
+      <w:sz w:val="20"/>
+      <w:szCs w:val="20"/>
+    </w:rPr>
+  </w:style>
+  <w:style w:type="paragraph" w:styleId="Caption">
+    <w:name w:val="caption"/>
+    <w:basedOn w:val="Normal"/>
+    <w:next w:val="Normal"/>
+    <w:uiPriority w:val="35"/>
+    <w:unhideWhenUsed/>
+    <w:qFormat/>
+    <w:rsid w:val="00A33F8D"/>
+    <w:pPr>
+      <w:spacing w:after="200"/>
+    </w:pPr>
+    <w:rPr>
+      <w:i/>
+      <w:iCs/>
+      <w:color w:val="44546A" w:themeColor="text2"/>
+      <w:sz w:val="18"/>
+      <w:szCs w:val="18"/>
+    </w:rPr>
+  </w:style>
+  <w:style w:type="character" w:styleId="Hyperlink">
+    <w:name w:val="Hyperlink"/>
+    <w:basedOn w:val="DefaultParagraphFont"/>
+    <w:uiPriority w:val="99"/>
+    <w:unhideWhenUsed/>
+    <w:rsid w:val="00215EAD"/>
+    <w:rPr>
+      <w:color w:val="0563C1" w:themeColor="hyperlink"/>
+      <w:u w:val="single"/>
+    </w:rPr>
+  </w:style>
+  <w:style w:type="character" w:styleId="UnresolvedMention">
+    <w:name w:val="Unresolved Mention"/>
+    <w:basedOn w:val="DefaultParagraphFont"/>
+    <w:uiPriority w:val="99"/>
+    <w:rsid w:val="00215EAD"/>
+    <w:rPr>
+      <w:color w:val="605E5C"/>
+      <w:shd w:val="clear" w:color="auto" w:fill="E1DFDD"/>
+    </w:rPr>
+  </w:style>
+  <w:style w:type="character" w:styleId="HTMLCode">
+    <w:name w:val="HTML Code"/>
+    <w:basedOn w:val="DefaultParagraphFont"/>
+    <w:uiPriority w:val="99"/>
+    <w:unhideWhenUsed/>
+    <w:rsid w:val="0041063F"/>
+    <w:rPr>
+      <w:rFonts w:ascii="Consolas" w:hAnsi="Consolas" w:cs="Consolas"/>
+      <w:sz w:val="20"/>
+      <w:szCs w:val="20"/>
+    </w:rPr>
+  </w:style>
+  <w:style w:type="character" w:styleId="HTMLSample">
+    <w:name w:val="HTML Sample"/>
+    <w:basedOn w:val="DefaultParagraphFont"/>
+    <w:uiPriority w:val="99"/>
+    <w:unhideWhenUsed/>
+    <w:rsid w:val="0041063F"/>
+    <w:rPr>
+      <w:rFonts w:ascii="Consolas" w:hAnsi="Consolas" w:cs="Consolas"/>
+      <w:sz w:val="24"/>
+      <w:szCs w:val="24"/>
+    </w:rPr>
+  </w:style>
+  <w:style w:type="paragraph" w:styleId="HTMLPreformatted">
+    <w:name w:val="HTML Preformatted"/>
+    <w:basedOn w:val="Normal"/>
+    <w:link w:val="HTMLPreformattedChar"/>
+    <w:uiPriority w:val="99"/>
+    <w:unhideWhenUsed/>
+    <w:rsid w:val="0041063F"/>
+    <w:rPr>
+      <w:rFonts w:ascii="Consolas" w:hAnsi="Consolas" w:cs="Consolas"/>
+      <w:sz w:val="20"/>
+      <w:szCs w:val="20"/>
+    </w:rPr>
+  </w:style>
+  <w:style w:type="character" w:customStyle="1" w:styleId="HTMLPreformattedChar">
+    <w:name w:val="HTML Preformatted Char"/>
+    <w:basedOn w:val="DefaultParagraphFont"/>
+    <w:link w:val="HTMLPreformatted"/>
+    <w:uiPriority w:val="99"/>
+    <w:rsid w:val="0041063F"/>
+    <w:rPr>
+      <w:rFonts w:ascii="Consolas" w:hAnsi="Consolas" w:cs="Consolas"/>
+      <w:sz w:val="20"/>
+      <w:szCs w:val="20"/>
+    </w:rPr>
+  </w:style>
 </w:styles>
 </file>
 
@@ -1819,7 +2958,7 @@
         <a:p>
           <a:r>
             <a:rPr lang="en-GB"/>
-            <a:t>DOC file</a:t>
+            <a:t>DOCX file</a:t>
           </a:r>
         </a:p>
       </dgm:t>
@@ -1827,6 +2966,13 @@
     <dgm:pt modelId="{D4F29070-EBAE-4544-9124-412DEDFC5508}" type="parTrans" cxnId="{F41D24A4-7CFF-9B4F-97F1-7E763054C8F9}">
       <dgm:prSet/>
       <dgm:spPr/>
+      <dgm:t>
+        <a:bodyPr/>
+        <a:lstStyle/>
+        <a:p>
+          <a:endParaRPr lang="en-US"/>
+        </a:p>
+      </dgm:t>
     </dgm:pt>
     <dgm:pt modelId="{E4E0D568-73A2-A643-AFBD-11227C4F3318}" type="sibTrans" cxnId="{F41D24A4-7CFF-9B4F-97F1-7E763054C8F9}">
       <dgm:prSet/>
@@ -1856,6 +3002,13 @@
     <dgm:pt modelId="{8EC0A07D-7F27-6A40-B521-3442BDA80218}" type="parTrans" cxnId="{F7538362-7D5B-324A-9BA5-631A674F4194}">
       <dgm:prSet/>
       <dgm:spPr/>
+      <dgm:t>
+        <a:bodyPr/>
+        <a:lstStyle/>
+        <a:p>
+          <a:endParaRPr lang="en-US"/>
+        </a:p>
+      </dgm:t>
     </dgm:pt>
     <dgm:pt modelId="{7844F18A-7F2D-E841-A7D8-5A0BF4354A35}" type="sibTrans" cxnId="{F7538362-7D5B-324A-9BA5-631A674F4194}">
       <dgm:prSet/>
@@ -1885,10 +3038,24 @@
     <dgm:pt modelId="{D929FE17-DBFB-314B-B48A-04256DC384B8}" type="parTrans" cxnId="{20CBB0F3-1ECA-3B48-839D-69A4CACAFCE3}">
       <dgm:prSet/>
       <dgm:spPr/>
+      <dgm:t>
+        <a:bodyPr/>
+        <a:lstStyle/>
+        <a:p>
+          <a:endParaRPr lang="en-US"/>
+        </a:p>
+      </dgm:t>
     </dgm:pt>
     <dgm:pt modelId="{596F8D57-8B6B-3147-93A6-C280FC043CE4}" type="sibTrans" cxnId="{20CBB0F3-1ECA-3B48-839D-69A4CACAFCE3}">
       <dgm:prSet/>
       <dgm:spPr/>
+      <dgm:t>
+        <a:bodyPr/>
+        <a:lstStyle/>
+        <a:p>
+          <a:endParaRPr lang="en-US"/>
+        </a:p>
+      </dgm:t>
     </dgm:pt>
     <dgm:pt modelId="{40A9073B-C6CD-E149-AB28-15CC1622C8DA}" type="pres">
       <dgm:prSet presAssocID="{D67C37DB-6ED2-8045-822C-5CC68DFF4E72}" presName="Name0" presStyleCnt="0">
@@ -1941,17 +3108,17 @@
     </dgm:pt>
   </dgm:ptLst>
   <dgm:cxnLst>
+    <dgm:cxn modelId="{63497316-3072-0748-A1BC-AE2D4185BFCA}" type="presOf" srcId="{D67C37DB-6ED2-8045-822C-5CC68DFF4E72}" destId="{40A9073B-C6CD-E149-AB28-15CC1622C8DA}" srcOrd="0" destOrd="0" presId="urn:microsoft.com/office/officeart/2005/8/layout/process1"/>
+    <dgm:cxn modelId="{ED8AB52E-50D4-EB47-98B6-E26F4630C3F8}" type="presOf" srcId="{5634DC60-06A2-F04A-AC70-3E6967CDCE0B}" destId="{A99A9BE3-61A7-C74B-BBCB-60F37106F0B9}" srcOrd="0" destOrd="0" presId="urn:microsoft.com/office/officeart/2005/8/layout/process1"/>
     <dgm:cxn modelId="{4AFF5659-166B-8E4A-940C-7F3914505807}" type="presOf" srcId="{E4E0D568-73A2-A643-AFBD-11227C4F3318}" destId="{0C5072A4-1DFA-A841-A8E9-B96DD4F73066}" srcOrd="0" destOrd="0" presId="urn:microsoft.com/office/officeart/2005/8/layout/process1"/>
+    <dgm:cxn modelId="{F7538362-7D5B-324A-9BA5-631A674F4194}" srcId="{D67C37DB-6ED2-8045-822C-5CC68DFF4E72}" destId="{A92E944F-58C6-CA4A-8620-4EFCE267F4FD}" srcOrd="1" destOrd="0" parTransId="{8EC0A07D-7F27-6A40-B521-3442BDA80218}" sibTransId="{7844F18A-7F2D-E841-A7D8-5A0BF4354A35}"/>
+    <dgm:cxn modelId="{A035F87F-4875-4741-89D4-DC6A2DCE9329}" type="presOf" srcId="{73BB9620-F331-064A-A4A0-C69156A988BE}" destId="{F3D722A4-9203-9A4F-B23D-150318EDFFBD}" srcOrd="0" destOrd="0" presId="urn:microsoft.com/office/officeart/2005/8/layout/process1"/>
+    <dgm:cxn modelId="{F41D24A4-7CFF-9B4F-97F1-7E763054C8F9}" srcId="{D67C37DB-6ED2-8045-822C-5CC68DFF4E72}" destId="{73BB9620-F331-064A-A4A0-C69156A988BE}" srcOrd="0" destOrd="0" parTransId="{D4F29070-EBAE-4544-9124-412DEDFC5508}" sibTransId="{E4E0D568-73A2-A643-AFBD-11227C4F3318}"/>
+    <dgm:cxn modelId="{EC9D57AA-1A14-2A43-85F8-E1B69454FF82}" type="presOf" srcId="{7844F18A-7F2D-E841-A7D8-5A0BF4354A35}" destId="{E6821660-645F-6A4C-8D6A-ADACA310173A}" srcOrd="1" destOrd="0" presId="urn:microsoft.com/office/officeart/2005/8/layout/process1"/>
+    <dgm:cxn modelId="{A4A4EBAC-BAE1-2B4F-8ECF-545005535C2B}" type="presOf" srcId="{E4E0D568-73A2-A643-AFBD-11227C4F3318}" destId="{A644DB54-D9ED-084F-8E77-6D81E63153C0}" srcOrd="1" destOrd="0" presId="urn:microsoft.com/office/officeart/2005/8/layout/process1"/>
+    <dgm:cxn modelId="{F5447AC8-83AF-9E43-A06F-ED8597388578}" type="presOf" srcId="{7844F18A-7F2D-E841-A7D8-5A0BF4354A35}" destId="{3BE0E16F-CAF0-FF44-B41F-E806BD80D26F}" srcOrd="0" destOrd="0" presId="urn:microsoft.com/office/officeart/2005/8/layout/process1"/>
+    <dgm:cxn modelId="{920147D9-3E73-AB43-AA49-624B6D5120FB}" type="presOf" srcId="{A92E944F-58C6-CA4A-8620-4EFCE267F4FD}" destId="{48F1C0FA-7D0E-F648-8813-70FF47F09DD9}" srcOrd="0" destOrd="0" presId="urn:microsoft.com/office/officeart/2005/8/layout/process1"/>
     <dgm:cxn modelId="{20CBB0F3-1ECA-3B48-839D-69A4CACAFCE3}" srcId="{D67C37DB-6ED2-8045-822C-5CC68DFF4E72}" destId="{5634DC60-06A2-F04A-AC70-3E6967CDCE0B}" srcOrd="2" destOrd="0" parTransId="{D929FE17-DBFB-314B-B48A-04256DC384B8}" sibTransId="{596F8D57-8B6B-3147-93A6-C280FC043CE4}"/>
-    <dgm:cxn modelId="{63497316-3072-0748-A1BC-AE2D4185BFCA}" type="presOf" srcId="{D67C37DB-6ED2-8045-822C-5CC68DFF4E72}" destId="{40A9073B-C6CD-E149-AB28-15CC1622C8DA}" srcOrd="0" destOrd="0" presId="urn:microsoft.com/office/officeart/2005/8/layout/process1"/>
-    <dgm:cxn modelId="{F5447AC8-83AF-9E43-A06F-ED8597388578}" type="presOf" srcId="{7844F18A-7F2D-E841-A7D8-5A0BF4354A35}" destId="{3BE0E16F-CAF0-FF44-B41F-E806BD80D26F}" srcOrd="0" destOrd="0" presId="urn:microsoft.com/office/officeart/2005/8/layout/process1"/>
-    <dgm:cxn modelId="{A035F87F-4875-4741-89D4-DC6A2DCE9329}" type="presOf" srcId="{73BB9620-F331-064A-A4A0-C69156A988BE}" destId="{F3D722A4-9203-9A4F-B23D-150318EDFFBD}" srcOrd="0" destOrd="0" presId="urn:microsoft.com/office/officeart/2005/8/layout/process1"/>
-    <dgm:cxn modelId="{F7538362-7D5B-324A-9BA5-631A674F4194}" srcId="{D67C37DB-6ED2-8045-822C-5CC68DFF4E72}" destId="{A92E944F-58C6-CA4A-8620-4EFCE267F4FD}" srcOrd="1" destOrd="0" parTransId="{8EC0A07D-7F27-6A40-B521-3442BDA80218}" sibTransId="{7844F18A-7F2D-E841-A7D8-5A0BF4354A35}"/>
-    <dgm:cxn modelId="{F41D24A4-7CFF-9B4F-97F1-7E763054C8F9}" srcId="{D67C37DB-6ED2-8045-822C-5CC68DFF4E72}" destId="{73BB9620-F331-064A-A4A0-C69156A988BE}" srcOrd="0" destOrd="0" parTransId="{D4F29070-EBAE-4544-9124-412DEDFC5508}" sibTransId="{E4E0D568-73A2-A643-AFBD-11227C4F3318}"/>
-    <dgm:cxn modelId="{920147D9-3E73-AB43-AA49-624B6D5120FB}" type="presOf" srcId="{A92E944F-58C6-CA4A-8620-4EFCE267F4FD}" destId="{48F1C0FA-7D0E-F648-8813-70FF47F09DD9}" srcOrd="0" destOrd="0" presId="urn:microsoft.com/office/officeart/2005/8/layout/process1"/>
-    <dgm:cxn modelId="{ED8AB52E-50D4-EB47-98B6-E26F4630C3F8}" type="presOf" srcId="{5634DC60-06A2-F04A-AC70-3E6967CDCE0B}" destId="{A99A9BE3-61A7-C74B-BBCB-60F37106F0B9}" srcOrd="0" destOrd="0" presId="urn:microsoft.com/office/officeart/2005/8/layout/process1"/>
-    <dgm:cxn modelId="{A4A4EBAC-BAE1-2B4F-8ECF-545005535C2B}" type="presOf" srcId="{E4E0D568-73A2-A643-AFBD-11227C4F3318}" destId="{A644DB54-D9ED-084F-8E77-6D81E63153C0}" srcOrd="1" destOrd="0" presId="urn:microsoft.com/office/officeart/2005/8/layout/process1"/>
-    <dgm:cxn modelId="{EC9D57AA-1A14-2A43-85F8-E1B69454FF82}" type="presOf" srcId="{7844F18A-7F2D-E841-A7D8-5A0BF4354A35}" destId="{E6821660-645F-6A4C-8D6A-ADACA310173A}" srcOrd="1" destOrd="0" presId="urn:microsoft.com/office/officeart/2005/8/layout/process1"/>
     <dgm:cxn modelId="{DE8FCE80-1035-AD4B-B23E-D35E4282D029}" type="presParOf" srcId="{40A9073B-C6CD-E149-AB28-15CC1622C8DA}" destId="{F3D722A4-9203-9A4F-B23D-150318EDFFBD}" srcOrd="0" destOrd="0" presId="urn:microsoft.com/office/officeart/2005/8/layout/process1"/>
     <dgm:cxn modelId="{8F5E4FD9-0647-AD45-AC11-96484A5A9BC9}" type="presParOf" srcId="{40A9073B-C6CD-E149-AB28-15CC1622C8DA}" destId="{0C5072A4-1DFA-A841-A8E9-B96DD4F73066}" srcOrd="1" destOrd="0" presId="urn:microsoft.com/office/officeart/2005/8/layout/process1"/>
     <dgm:cxn modelId="{3CD1D014-BF58-354F-BEC9-F1147B74A321}" type="presParOf" srcId="{0C5072A4-1DFA-A841-A8E9-B96DD4F73066}" destId="{A644DB54-D9ED-084F-8E77-6D81E63153C0}" srcOrd="0" destOrd="0" presId="urn:microsoft.com/office/officeart/2005/8/layout/process1"/>
@@ -1964,7 +3131,7 @@
   <dgm:whole/>
   <dgm:extLst>
     <a:ext uri="http://schemas.microsoft.com/office/drawing/2008/diagram">
-      <dsp:dataModelExt xmlns:dsp="http://schemas.microsoft.com/office/drawing/2008/diagram" relId="rId9" minVer="http://schemas.openxmlformats.org/drawingml/2006/diagram"/>
+      <dsp:dataModelExt xmlns:dsp="http://schemas.microsoft.com/office/drawing/2008/diagram" relId="rId12" minVer="http://schemas.openxmlformats.org/drawingml/2006/diagram"/>
     </a:ext>
   </dgm:extLst>
 </dgm:dataModel>
@@ -2056,7 +3223,7 @@
         </a:bodyPr>
         <a:lstStyle/>
         <a:p>
-          <a:pPr lvl="0" algn="ctr" defTabSz="933450">
+          <a:pPr marL="0" lvl="0" indent="0" algn="ctr" defTabSz="933450">
             <a:lnSpc>
               <a:spcPct val="90000"/>
             </a:lnSpc>
@@ -2066,10 +3233,11 @@
             <a:spcAft>
               <a:spcPct val="35000"/>
             </a:spcAft>
+            <a:buNone/>
           </a:pPr>
           <a:r>
             <a:rPr lang="en-GB" sz="2100" kern="1200"/>
-            <a:t>DOC file</a:t>
+            <a:t>DOCX file</a:t>
           </a:r>
         </a:p>
       </dsp:txBody>
@@ -2160,7 +3328,7 @@
         </a:bodyPr>
         <a:lstStyle/>
         <a:p>
-          <a:pPr lvl="0" algn="ctr" defTabSz="666750">
+          <a:pPr marL="0" lvl="0" indent="0" algn="ctr" defTabSz="666750">
             <a:lnSpc>
               <a:spcPct val="90000"/>
             </a:lnSpc>
@@ -2170,6 +3338,7 @@
             <a:spcAft>
               <a:spcPct val="35000"/>
             </a:spcAft>
+            <a:buNone/>
           </a:pPr>
           <a:endParaRPr lang="en-GB" sz="1500" kern="1200"/>
         </a:p>
@@ -2257,7 +3426,7 @@
         </a:bodyPr>
         <a:lstStyle/>
         <a:p>
-          <a:pPr lvl="0" algn="ctr" defTabSz="933450">
+          <a:pPr marL="0" lvl="0" indent="0" algn="ctr" defTabSz="933450">
             <a:lnSpc>
               <a:spcPct val="90000"/>
             </a:lnSpc>
@@ -2267,6 +3436,7 @@
             <a:spcAft>
               <a:spcPct val="35000"/>
             </a:spcAft>
+            <a:buNone/>
           </a:pPr>
           <a:r>
             <a:rPr lang="en-GB" sz="2100" kern="1200"/>
@@ -2361,7 +3531,7 @@
         </a:bodyPr>
         <a:lstStyle/>
         <a:p>
-          <a:pPr lvl="0" algn="ctr" defTabSz="666750">
+          <a:pPr marL="0" lvl="0" indent="0" algn="ctr" defTabSz="666750">
             <a:lnSpc>
               <a:spcPct val="90000"/>
             </a:lnSpc>
@@ -2371,6 +3541,7 @@
             <a:spcAft>
               <a:spcPct val="35000"/>
             </a:spcAft>
+            <a:buNone/>
           </a:pPr>
           <a:endParaRPr lang="en-GB" sz="1500" kern="1200"/>
         </a:p>
@@ -2458,7 +3629,7 @@
         </a:bodyPr>
         <a:lstStyle/>
         <a:p>
-          <a:pPr lvl="0" algn="ctr" defTabSz="933450">
+          <a:pPr marL="0" lvl="0" indent="0" algn="ctr" defTabSz="933450">
             <a:lnSpc>
               <a:spcPct val="90000"/>
             </a:lnSpc>
@@ -2468,6 +3639,7 @@
             <a:spcAft>
               <a:spcPct val="35000"/>
             </a:spcAft>
+            <a:buNone/>
           </a:pPr>
           <a:r>
             <a:rPr lang="en-GB" sz="2100" kern="1200"/>

</xml_diff>